<commit_message>
meeting 5 MoM, abstract of the documentation,
</commit_message>
<xml_diff>
--- a/0-FileSystemGuide.docx
+++ b/0-FileSystemGuide.docx
@@ -64,7 +64,7 @@
     <w:p>
       <w:r>
         <w:pict w14:anchorId="1AAB728C">
-          <v:rect id="_x0000_i1073" style="width:0;height:1.5pt" o:hralign="center" o:hrstd="t" o:hr="t" fillcolor="#a0a0a0" stroked="f"/>
+          <v:rect id="_x0000_i1025" style="width:0;height:1.5pt" o:hralign="center" o:hrstd="t" o:hr="t" fillcolor="#a0a0a0" stroked="f"/>
         </w:pict>
       </w:r>
     </w:p>
@@ -129,7 +129,7 @@
         </w:trPr>
         <w:tc>
           <w:tcPr>
-            <w:tcW w:w="0" w:type="auto"/>
+            <w:tcW w:w="4747" w:type="dxa"/>
             <w:vAlign w:val="center"/>
             <w:hideMark/>
           </w:tcPr>
@@ -151,7 +151,7 @@
         </w:tc>
         <w:tc>
           <w:tcPr>
-            <w:tcW w:w="0" w:type="auto"/>
+            <w:tcW w:w="4523" w:type="dxa"/>
             <w:vAlign w:val="center"/>
             <w:hideMark/>
           </w:tcPr>
@@ -178,7 +178,7 @@
         </w:trPr>
         <w:tc>
           <w:tcPr>
-            <w:tcW w:w="0" w:type="auto"/>
+            <w:tcW w:w="4747" w:type="dxa"/>
             <w:vAlign w:val="center"/>
             <w:hideMark/>
           </w:tcPr>
@@ -196,7 +196,7 @@
         </w:tc>
         <w:tc>
           <w:tcPr>
-            <w:tcW w:w="0" w:type="auto"/>
+            <w:tcW w:w="4523" w:type="dxa"/>
             <w:vAlign w:val="center"/>
             <w:hideMark/>
           </w:tcPr>
@@ -213,7 +213,7 @@
         </w:trPr>
         <w:tc>
           <w:tcPr>
-            <w:tcW w:w="0" w:type="auto"/>
+            <w:tcW w:w="4747" w:type="dxa"/>
             <w:vAlign w:val="center"/>
             <w:hideMark/>
           </w:tcPr>
@@ -231,7 +231,7 @@
         </w:tc>
         <w:tc>
           <w:tcPr>
-            <w:tcW w:w="0" w:type="auto"/>
+            <w:tcW w:w="4523" w:type="dxa"/>
             <w:vAlign w:val="center"/>
             <w:hideMark/>
           </w:tcPr>
@@ -248,7 +248,7 @@
         </w:trPr>
         <w:tc>
           <w:tcPr>
-            <w:tcW w:w="0" w:type="auto"/>
+            <w:tcW w:w="4747" w:type="dxa"/>
             <w:vAlign w:val="center"/>
             <w:hideMark/>
           </w:tcPr>
@@ -260,7 +260,7 @@
         </w:tc>
         <w:tc>
           <w:tcPr>
-            <w:tcW w:w="0" w:type="auto"/>
+            <w:tcW w:w="4523" w:type="dxa"/>
             <w:vAlign w:val="center"/>
             <w:hideMark/>
           </w:tcPr>
@@ -277,7 +277,7 @@
         </w:trPr>
         <w:tc>
           <w:tcPr>
-            <w:tcW w:w="0" w:type="auto"/>
+            <w:tcW w:w="4747" w:type="dxa"/>
             <w:vAlign w:val="center"/>
             <w:hideMark/>
           </w:tcPr>
@@ -289,7 +289,7 @@
         </w:tc>
         <w:tc>
           <w:tcPr>
-            <w:tcW w:w="0" w:type="auto"/>
+            <w:tcW w:w="4523" w:type="dxa"/>
             <w:vAlign w:val="center"/>
             <w:hideMark/>
           </w:tcPr>
@@ -304,7 +304,7 @@
     <w:p>
       <w:r>
         <w:pict w14:anchorId="3E563735">
-          <v:rect id="_x0000_i1074" style="width:0;height:1.5pt" o:hralign="center" o:hrstd="t" o:hr="t" fillcolor="#a0a0a0" stroked="f"/>
+          <v:rect id="_x0000_i1026" style="width:0;height:1.5pt" o:hralign="center" o:hrstd="t" o:hr="t" fillcolor="#a0a0a0" stroked="f"/>
         </w:pict>
       </w:r>
     </w:p>
@@ -501,7 +501,7 @@
     <w:p>
       <w:r>
         <w:pict w14:anchorId="0C90B7A3">
-          <v:rect id="_x0000_i1075" style="width:0;height:1.5pt" o:hralign="center" o:hrstd="t" o:hr="t" fillcolor="#a0a0a0" stroked="f"/>
+          <v:rect id="_x0000_i1027" style="width:0;height:1.5pt" o:hralign="center" o:hrstd="t" o:hr="t" fillcolor="#a0a0a0" stroked="f"/>
         </w:pict>
       </w:r>
     </w:p>
@@ -729,7 +729,7 @@
     <w:p>
       <w:r>
         <w:pict w14:anchorId="26E1915A">
-          <v:rect id="_x0000_i1076" style="width:0;height:1.5pt" o:hralign="center" o:hrstd="t" o:hr="t" fillcolor="#a0a0a0" stroked="f"/>
+          <v:rect id="_x0000_i1028" style="width:0;height:1.5pt" o:hralign="center" o:hrstd="t" o:hr="t" fillcolor="#a0a0a0" stroked="f"/>
         </w:pict>
       </w:r>
     </w:p>
@@ -956,7 +956,7 @@
     <w:p>
       <w:r>
         <w:pict w14:anchorId="3691F8D2">
-          <v:rect id="_x0000_i1077" style="width:0;height:1.5pt" o:hralign="center" o:hrstd="t" o:hr="t" fillcolor="#a0a0a0" stroked="f"/>
+          <v:rect id="_x0000_i1029" style="width:0;height:1.5pt" o:hralign="center" o:hrstd="t" o:hr="t" fillcolor="#a0a0a0" stroked="f"/>
         </w:pict>
       </w:r>
     </w:p>
@@ -1188,7 +1188,7 @@
     <w:p>
       <w:r>
         <w:pict w14:anchorId="190362F0">
-          <v:rect id="_x0000_i1078" style="width:0;height:1.5pt" o:hralign="center" o:hrstd="t" o:hr="t" fillcolor="#a0a0a0" stroked="f"/>
+          <v:rect id="_x0000_i1030" style="width:0;height:1.5pt" o:hralign="center" o:hrstd="t" o:hr="t" fillcolor="#a0a0a0" stroked="f"/>
         </w:pict>
       </w:r>
     </w:p>
@@ -1388,7 +1388,7 @@
     <w:p>
       <w:r>
         <w:pict w14:anchorId="31F75214">
-          <v:rect id="_x0000_i1079" style="width:0;height:1.5pt" o:hralign="center" o:hrstd="t" o:hr="t" fillcolor="#a0a0a0" stroked="f"/>
+          <v:rect id="_x0000_i1031" style="width:0;height:1.5pt" o:hralign="center" o:hrstd="t" o:hr="t" fillcolor="#a0a0a0" stroked="f"/>
         </w:pict>
       </w:r>
     </w:p>
@@ -1575,7 +1575,7 @@
     <w:p>
       <w:r>
         <w:pict w14:anchorId="78148847">
-          <v:rect id="_x0000_i1080" style="width:0;height:1.5pt" o:hralign="center" o:hrstd="t" o:hr="t" fillcolor="#a0a0a0" stroked="f"/>
+          <v:rect id="_x0000_i1032" style="width:0;height:1.5pt" o:hralign="center" o:hrstd="t" o:hr="t" fillcolor="#a0a0a0" stroked="f"/>
         </w:pict>
       </w:r>
     </w:p>
@@ -2403,6 +2403,7 @@
   <w:style w:type="character" w:default="1" w:styleId="DefaultParagraphFont">
     <w:name w:val="Default Paragraph Font"/>
     <w:uiPriority w:val="1"/>
+    <w:semiHidden/>
     <w:unhideWhenUsed/>
   </w:style>
   <w:style w:type="table" w:default="1" w:styleId="TableNormal">

</xml_diff>